<commit_message>
Removi espaços em branco desnecessários.
</commit_message>
<xml_diff>
--- a/_._/Material/BCC_PreProjeto_AtaAvaliador.docx
+++ b/_._/Material/BCC_PreProjeto_AtaAvaliador.docx
@@ -1,6 +1,6 @@
 
 <file path=word/document.xml><?xml version="1.0" encoding="utf-8"?>
-<w:document xmlns:wpc="http://schemas.microsoft.com/office/word/2010/wordprocessingCanvas" xmlns:cx="http://schemas.microsoft.com/office/drawing/2014/chartex" xmlns:cx1="http://schemas.microsoft.com/office/drawing/2015/9/8/chartex" xmlns:cx2="http://schemas.microsoft.com/office/drawing/2015/10/21/chartex" xmlns:cx3="http://schemas.microsoft.com/office/drawing/2016/5/9/chartex" xmlns:cx4="http://schemas.microsoft.com/office/drawing/2016/5/10/chartex" xmlns:cx5="http://schemas.microsoft.com/office/drawing/2016/5/11/chartex" xmlns:cx6="http://schemas.microsoft.com/office/drawing/2016/5/12/chartex" xmlns:cx7="http://schemas.microsoft.com/office/drawing/2016/5/13/chartex" xmlns:cx8="http://schemas.microsoft.com/office/drawing/2016/5/14/chartex" xmlns:mc="http://schemas.openxmlformats.org/markup-compatibility/2006" xmlns:aink="http://schemas.microsoft.com/office/drawing/2016/ink" xmlns:am3d="http://schemas.microsoft.com/office/drawing/2017/model3d" xmlns:o="urn:schemas-microsoft-com:office:office" xmlns:r="http://schemas.openxmlformats.org/officeDocument/2006/relationships" xmlns:m="http://schemas.openxmlformats.org/officeDocument/2006/math" xmlns:v="urn:schemas-microsoft-com:vml" xmlns:wp14="http://schemas.microsoft.com/office/word/2010/wordprocessingDrawing" xmlns:wp="http://schemas.openxmlformats.org/drawingml/2006/wordprocessingDrawing" xmlns:w10="urn:schemas-microsoft-com:office:word" xmlns:w="http://schemas.openxmlformats.org/wordprocessingml/2006/main" xmlns:w14="http://schemas.microsoft.com/office/word/2010/wordml" xmlns:w15="http://schemas.microsoft.com/office/word/2012/wordml" xmlns:w16cex="http://schemas.microsoft.com/office/word/2018/wordml/cex" xmlns:w16cid="http://schemas.microsoft.com/office/word/2016/wordml/cid" xmlns:w16="http://schemas.microsoft.com/office/word/2018/wordml" xmlns:w16sdtdh="http://schemas.microsoft.com/office/word/2020/wordml/sdtdatahash" xmlns:w16se="http://schemas.microsoft.com/office/word/2015/wordml/symex" xmlns:wpg="http://schemas.microsoft.com/office/word/2010/wordprocessingGroup" xmlns:wpi="http://schemas.microsoft.com/office/word/2010/wordprocessingInk" xmlns:wne="http://schemas.microsoft.com/office/word/2006/wordml" xmlns:wps="http://schemas.microsoft.com/office/word/2010/wordprocessingShape" mc:Ignorable="w14 w15 w16se w16cid w16 w16cex w16sdtdh wp14">
+<w:document xmlns:wpc="http://schemas.microsoft.com/office/word/2010/wordprocessingCanvas" xmlns:cx="http://schemas.microsoft.com/office/drawing/2014/chartex" xmlns:cx1="http://schemas.microsoft.com/office/drawing/2015/9/8/chartex" xmlns:cx2="http://schemas.microsoft.com/office/drawing/2015/10/21/chartex" xmlns:cx3="http://schemas.microsoft.com/office/drawing/2016/5/9/chartex" xmlns:cx4="http://schemas.microsoft.com/office/drawing/2016/5/10/chartex" xmlns:cx5="http://schemas.microsoft.com/office/drawing/2016/5/11/chartex" xmlns:cx6="http://schemas.microsoft.com/office/drawing/2016/5/12/chartex" xmlns:cx7="http://schemas.microsoft.com/office/drawing/2016/5/13/chartex" xmlns:cx8="http://schemas.microsoft.com/office/drawing/2016/5/14/chartex" xmlns:mc="http://schemas.openxmlformats.org/markup-compatibility/2006" xmlns:aink="http://schemas.microsoft.com/office/drawing/2016/ink" xmlns:am3d="http://schemas.microsoft.com/office/drawing/2017/model3d" xmlns:o="urn:schemas-microsoft-com:office:office" xmlns:oel="http://schemas.microsoft.com/office/2019/extlst" xmlns:r="http://schemas.openxmlformats.org/officeDocument/2006/relationships" xmlns:m="http://schemas.openxmlformats.org/officeDocument/2006/math" xmlns:v="urn:schemas-microsoft-com:vml" xmlns:wp14="http://schemas.microsoft.com/office/word/2010/wordprocessingDrawing" xmlns:wp="http://schemas.openxmlformats.org/drawingml/2006/wordprocessingDrawing" xmlns:w10="urn:schemas-microsoft-com:office:word" xmlns:w="http://schemas.openxmlformats.org/wordprocessingml/2006/main" xmlns:w14="http://schemas.microsoft.com/office/word/2010/wordml" xmlns:w15="http://schemas.microsoft.com/office/word/2012/wordml" xmlns:w16cex="http://schemas.microsoft.com/office/word/2018/wordml/cex" xmlns:w16cid="http://schemas.microsoft.com/office/word/2016/wordml/cid" xmlns:w16="http://schemas.microsoft.com/office/word/2018/wordml" xmlns:w16sdtdh="http://schemas.microsoft.com/office/word/2020/wordml/sdtdatahash" xmlns:w16se="http://schemas.microsoft.com/office/word/2015/wordml/symex" xmlns:wpg="http://schemas.microsoft.com/office/word/2010/wordprocessingGroup" xmlns:wpi="http://schemas.microsoft.com/office/word/2010/wordprocessingInk" xmlns:wne="http://schemas.microsoft.com/office/word/2006/wordml" xmlns:wps="http://schemas.microsoft.com/office/word/2010/wordprocessingShape" mc:Ignorable="w14 w15 w16se w16cid w16 w16cex w16sdtdh wp14">
   <w:body>
     <w:tbl>
       <w:tblPr>
@@ -336,7 +336,7 @@
           <w:rFonts w:ascii="Arial" w:hAnsi="Arial" w:cs="Arial"/>
           <w:sz w:val="22"/>
         </w:rPr>
-        <w:t xml:space="preserve">, </w:t>
+        <w:t>,</w:t>
       </w:r>
       <w:r>
         <w:rPr>
@@ -350,7 +350,7 @@
           <w:rFonts w:ascii="Arial" w:hAnsi="Arial" w:cs="Arial"/>
           <w:sz w:val="22"/>
         </w:rPr>
-        <w:t xml:space="preserve">por </w:t>
+        <w:t>por</w:t>
       </w:r>
       <w:r>
         <w:rPr>
@@ -364,7 +364,14 @@
           <w:rFonts w:ascii="Arial" w:hAnsi="Arial" w:cs="Arial"/>
           <w:sz w:val="22"/>
         </w:rPr>
-        <w:t xml:space="preserve">meio </w:t>
+        <w:t>meio deste</w:t>
+      </w:r>
+      <w:r>
+        <w:rPr>
+          <w:rFonts w:ascii="Arial" w:hAnsi="Arial" w:cs="Arial"/>
+          <w:sz w:val="22"/>
+        </w:rPr>
+        <w:t>,</w:t>
       </w:r>
       <w:r>
         <w:rPr>
@@ -378,14 +385,7 @@
           <w:rFonts w:ascii="Arial" w:hAnsi="Arial" w:cs="Arial"/>
           <w:sz w:val="22"/>
         </w:rPr>
-        <w:t>deste</w:t>
-      </w:r>
-      <w:r>
-        <w:rPr>
-          <w:rFonts w:ascii="Arial" w:hAnsi="Arial" w:cs="Arial"/>
-          <w:sz w:val="22"/>
-        </w:rPr>
-        <w:t>,</w:t>
+        <w:t>manifestar</w:t>
       </w:r>
       <w:r>
         <w:rPr>
@@ -399,7 +399,14 @@
           <w:rFonts w:ascii="Arial" w:hAnsi="Arial" w:cs="Arial"/>
           <w:sz w:val="22"/>
         </w:rPr>
-        <w:t xml:space="preserve"> manifestar</w:t>
+        <w:t>minha</w:t>
+      </w:r>
+      <w:r>
+        <w:rPr>
+          <w:rFonts w:ascii="Arial" w:hAnsi="Arial" w:cs="Arial"/>
+          <w:sz w:val="22"/>
+        </w:rPr>
+        <w:t xml:space="preserve"> avaliação</w:t>
       </w:r>
       <w:r>
         <w:rPr>
@@ -413,6 +420,42 @@
           <w:rFonts w:ascii="Arial" w:hAnsi="Arial" w:cs="Arial"/>
           <w:sz w:val="22"/>
         </w:rPr>
+        <w:t>sobre</w:t>
+      </w:r>
+      <w:r>
+        <w:rPr>
+          <w:rFonts w:ascii="Arial" w:hAnsi="Arial" w:cs="Arial"/>
+          <w:sz w:val="22"/>
+        </w:rPr>
+        <w:t xml:space="preserve"> a </w:t>
+      </w:r>
+      <w:r>
+        <w:rPr>
+          <w:rFonts w:ascii="Arial" w:hAnsi="Arial" w:cs="Arial"/>
+          <w:b/>
+          <w:sz w:val="22"/>
+        </w:rPr>
+        <w:t>apresentação</w:t>
+      </w:r>
+      <w:r>
+        <w:rPr>
+          <w:rFonts w:ascii="Arial" w:hAnsi="Arial" w:cs="Arial"/>
+          <w:sz w:val="22"/>
+        </w:rPr>
+        <w:t xml:space="preserve"> d</w:t>
+      </w:r>
+      <w:r>
+        <w:rPr>
+          <w:rFonts w:ascii="Arial" w:hAnsi="Arial" w:cs="Arial"/>
+          <w:sz w:val="22"/>
+        </w:rPr>
+        <w:t>o</w:t>
+      </w:r>
+      <w:r>
+        <w:rPr>
+          <w:rFonts w:ascii="Arial" w:hAnsi="Arial" w:cs="Arial"/>
+          <w:sz w:val="22"/>
+        </w:rPr>
         <w:t xml:space="preserve"> </w:t>
       </w:r>
       <w:r>
@@ -420,7 +463,7 @@
           <w:rFonts w:ascii="Arial" w:hAnsi="Arial" w:cs="Arial"/>
           <w:sz w:val="22"/>
         </w:rPr>
-        <w:t>minha</w:t>
+        <w:t>Pré-Projeto</w:t>
       </w:r>
       <w:r>
         <w:rPr>
@@ -434,6 +477,13 @@
           <w:rFonts w:ascii="Arial" w:hAnsi="Arial" w:cs="Arial"/>
           <w:sz w:val="22"/>
         </w:rPr>
+        <w:t>de</w:t>
+      </w:r>
+      <w:r>
+        <w:rPr>
+          <w:rFonts w:ascii="Arial" w:hAnsi="Arial" w:cs="Arial"/>
+          <w:sz w:val="22"/>
+        </w:rPr>
         <w:t xml:space="preserve"> </w:t>
       </w:r>
       <w:r>
@@ -441,7 +491,14 @@
           <w:rFonts w:ascii="Arial" w:hAnsi="Arial" w:cs="Arial"/>
           <w:sz w:val="22"/>
         </w:rPr>
-        <w:t>avaliação</w:t>
+        <w:t>TCC</w:t>
+      </w:r>
+      <w:r>
+        <w:rPr>
+          <w:rFonts w:ascii="Arial" w:hAnsi="Arial" w:cs="Arial"/>
+          <w:sz w:val="22"/>
+        </w:rPr>
+        <w:t xml:space="preserve"> realizado</w:t>
       </w:r>
       <w:r>
         <w:rPr>
@@ -455,7 +512,7 @@
           <w:rFonts w:ascii="Arial" w:hAnsi="Arial" w:cs="Arial"/>
           <w:sz w:val="22"/>
         </w:rPr>
-        <w:t xml:space="preserve"> sobre</w:t>
+        <w:t>pelo(a)</w:t>
       </w:r>
       <w:r>
         <w:rPr>
@@ -469,126 +526,7 @@
           <w:rFonts w:ascii="Arial" w:hAnsi="Arial" w:cs="Arial"/>
           <w:sz w:val="22"/>
         </w:rPr>
-        <w:t xml:space="preserve"> </w:t>
-      </w:r>
-      <w:r>
-        <w:rPr>
-          <w:rFonts w:ascii="Arial" w:hAnsi="Arial" w:cs="Arial"/>
-          <w:sz w:val="22"/>
-        </w:rPr>
-        <w:t xml:space="preserve">a </w:t>
-      </w:r>
-      <w:r>
-        <w:rPr>
-          <w:rFonts w:ascii="Arial" w:hAnsi="Arial" w:cs="Arial"/>
-          <w:sz w:val="22"/>
-        </w:rPr>
-        <w:t xml:space="preserve"> </w:t>
-      </w:r>
-      <w:r>
-        <w:rPr>
-          <w:rFonts w:ascii="Arial" w:hAnsi="Arial" w:cs="Arial"/>
-          <w:b/>
-          <w:sz w:val="22"/>
-        </w:rPr>
-        <w:t>apresentação</w:t>
-      </w:r>
-      <w:r>
-        <w:rPr>
-          <w:rFonts w:ascii="Arial" w:hAnsi="Arial" w:cs="Arial"/>
-          <w:sz w:val="22"/>
-        </w:rPr>
-        <w:t xml:space="preserve"> </w:t>
-      </w:r>
-      <w:r>
-        <w:rPr>
-          <w:rFonts w:ascii="Arial" w:hAnsi="Arial" w:cs="Arial"/>
-          <w:sz w:val="22"/>
-        </w:rPr>
-        <w:t xml:space="preserve"> </w:t>
-      </w:r>
-      <w:r>
-        <w:rPr>
-          <w:rFonts w:ascii="Arial" w:hAnsi="Arial" w:cs="Arial"/>
-          <w:sz w:val="22"/>
-        </w:rPr>
-        <w:t>d</w:t>
-      </w:r>
-      <w:r>
-        <w:rPr>
-          <w:rFonts w:ascii="Arial" w:hAnsi="Arial" w:cs="Arial"/>
-          <w:sz w:val="22"/>
-        </w:rPr>
-        <w:t xml:space="preserve">o </w:t>
-      </w:r>
-      <w:r>
-        <w:rPr>
-          <w:rFonts w:ascii="Arial" w:hAnsi="Arial" w:cs="Arial"/>
-          <w:sz w:val="22"/>
-        </w:rPr>
-        <w:t xml:space="preserve">  </w:t>
-      </w:r>
-      <w:r>
-        <w:rPr>
-          <w:rFonts w:ascii="Arial" w:hAnsi="Arial" w:cs="Arial"/>
-          <w:sz w:val="22"/>
-        </w:rPr>
-        <w:t xml:space="preserve">Pré-Projeto </w:t>
-      </w:r>
-      <w:r>
-        <w:rPr>
-          <w:rFonts w:ascii="Arial" w:hAnsi="Arial" w:cs="Arial"/>
-          <w:sz w:val="22"/>
-        </w:rPr>
-        <w:t xml:space="preserve"> </w:t>
-      </w:r>
-      <w:r>
-        <w:rPr>
-          <w:rFonts w:ascii="Arial" w:hAnsi="Arial" w:cs="Arial"/>
-          <w:sz w:val="22"/>
-        </w:rPr>
-        <w:t xml:space="preserve">de </w:t>
-      </w:r>
-      <w:r>
-        <w:rPr>
-          <w:rFonts w:ascii="Arial" w:hAnsi="Arial" w:cs="Arial"/>
-          <w:sz w:val="22"/>
-        </w:rPr>
-        <w:t xml:space="preserve"> </w:t>
-      </w:r>
-      <w:r>
-        <w:rPr>
-          <w:rFonts w:ascii="Arial" w:hAnsi="Arial" w:cs="Arial"/>
-          <w:sz w:val="22"/>
-        </w:rPr>
-        <w:t>TCC</w:t>
-      </w:r>
-      <w:r>
-        <w:rPr>
-          <w:rFonts w:ascii="Arial" w:hAnsi="Arial" w:cs="Arial"/>
-          <w:sz w:val="22"/>
-        </w:rPr>
-        <w:t xml:space="preserve"> </w:t>
-      </w:r>
-    </w:p>
-    <w:p>
-      <w:pPr>
-        <w:pStyle w:val="Recuodecorpodetexto"/>
-        <w:spacing w:before="120"/>
-        <w:ind w:firstLine="0"/>
-        <w:jc w:val="both"/>
-        <w:rPr>
-          <w:rFonts w:ascii="Arial" w:hAnsi="Arial" w:cs="Arial"/>
-          <w:b/>
-          <w:sz w:val="22"/>
-        </w:rPr>
-      </w:pPr>
-      <w:r>
-        <w:rPr>
-          <w:rFonts w:ascii="Arial" w:hAnsi="Arial" w:cs="Arial"/>
-          <w:sz w:val="22"/>
-        </w:rPr>
-        <w:t>realizado pelo(a) acadêmico(a),</w:t>
+        <w:t>acadêmico(a),</w:t>
       </w:r>
       <w:r>
         <w:rPr>
@@ -618,7 +556,14 @@
           <w:rFonts w:ascii="Arial" w:hAnsi="Arial" w:cs="Arial"/>
           <w:sz w:val="22"/>
         </w:rPr>
-        <w:t xml:space="preserve">no </w:t>
+        <w:t>no</w:t>
+      </w:r>
+      <w:r>
+        <w:rPr>
+          <w:rFonts w:ascii="Arial" w:hAnsi="Arial" w:cs="Arial"/>
+          <w:sz w:val="22"/>
+        </w:rPr>
+        <w:t xml:space="preserve"> </w:t>
       </w:r>
       <w:r>
         <w:rPr>
@@ -627,7 +572,7 @@
           <w:smallCaps/>
           <w:sz w:val="22"/>
         </w:rPr>
-        <w:t xml:space="preserve">PRIMEIRO </w:t>
+        <w:t>PRIMEIRO</w:t>
       </w:r>
       <w:r>
         <w:rPr>
@@ -636,7 +581,7 @@
           <w:smallCaps/>
           <w:sz w:val="22"/>
         </w:rPr>
-        <w:t>SEMESTRE de 20</w:t>
+        <w:t xml:space="preserve"> </w:t>
       </w:r>
       <w:r>
         <w:rPr>
@@ -645,7 +590,7 @@
           <w:smallCaps/>
           <w:sz w:val="22"/>
         </w:rPr>
-        <w:t>2</w:t>
+        <w:t>SEMESTRE</w:t>
       </w:r>
       <w:r>
         <w:rPr>
@@ -654,21 +599,101 @@
           <w:smallCaps/>
           <w:sz w:val="22"/>
         </w:rPr>
+        <w:t xml:space="preserve"> </w:t>
+      </w:r>
+      <w:r>
+        <w:rPr>
+          <w:rFonts w:ascii="Arial" w:hAnsi="Arial" w:cs="Arial"/>
+          <w:b/>
+          <w:smallCaps/>
+          <w:sz w:val="22"/>
+        </w:rPr>
+        <w:t>de</w:t>
+      </w:r>
+      <w:r>
+        <w:rPr>
+          <w:rFonts w:ascii="Arial" w:hAnsi="Arial" w:cs="Arial"/>
+          <w:b/>
+          <w:smallCaps/>
+          <w:sz w:val="22"/>
+        </w:rPr>
+        <w:t xml:space="preserve"> </w:t>
+      </w:r>
+      <w:r>
+        <w:rPr>
+          <w:rFonts w:ascii="Arial" w:hAnsi="Arial" w:cs="Arial"/>
+          <w:b/>
+          <w:smallCaps/>
+          <w:sz w:val="22"/>
+        </w:rPr>
+        <w:t>20</w:t>
+      </w:r>
+      <w:r>
+        <w:rPr>
+          <w:rFonts w:ascii="Arial" w:hAnsi="Arial" w:cs="Arial"/>
+          <w:b/>
+          <w:smallCaps/>
+          <w:sz w:val="22"/>
+        </w:rPr>
         <w:t>2</w:t>
       </w:r>
       <w:r>
         <w:rPr>
           <w:rFonts w:ascii="Arial" w:hAnsi="Arial" w:cs="Arial"/>
-          <w:sz w:val="22"/>
-        </w:rPr>
-        <w:t xml:space="preserve">, </w:t>
-      </w:r>
-      <w:r>
-        <w:rPr>
-          <w:rFonts w:ascii="Arial" w:hAnsi="Arial" w:cs="Arial"/>
-          <w:sz w:val="22"/>
-        </w:rPr>
-        <w:t>com o título</w:t>
+          <w:b/>
+          <w:smallCaps/>
+          <w:sz w:val="22"/>
+        </w:rPr>
+        <w:t>2</w:t>
+      </w:r>
+      <w:r>
+        <w:rPr>
+          <w:rFonts w:ascii="Arial" w:hAnsi="Arial" w:cs="Arial"/>
+          <w:sz w:val="22"/>
+        </w:rPr>
+        <w:t>,</w:t>
+      </w:r>
+      <w:r>
+        <w:rPr>
+          <w:rFonts w:ascii="Arial" w:hAnsi="Arial" w:cs="Arial"/>
+          <w:sz w:val="22"/>
+        </w:rPr>
+        <w:t xml:space="preserve"> </w:t>
+      </w:r>
+      <w:r>
+        <w:rPr>
+          <w:rFonts w:ascii="Arial" w:hAnsi="Arial" w:cs="Arial"/>
+          <w:sz w:val="22"/>
+        </w:rPr>
+        <w:t>com</w:t>
+      </w:r>
+      <w:r>
+        <w:rPr>
+          <w:rFonts w:ascii="Arial" w:hAnsi="Arial" w:cs="Arial"/>
+          <w:sz w:val="22"/>
+        </w:rPr>
+        <w:t xml:space="preserve"> </w:t>
+      </w:r>
+      <w:r>
+        <w:rPr>
+          <w:rFonts w:ascii="Arial" w:hAnsi="Arial" w:cs="Arial"/>
+          <w:sz w:val="22"/>
+        </w:rPr>
+        <w:t>o</w:t>
+      </w:r>
+      <w:r>
+        <w:rPr>
+          <w:rFonts w:ascii="Arial" w:hAnsi="Arial" w:cs="Arial"/>
+          <w:sz w:val="22"/>
+        </w:rPr>
+        <w:t xml:space="preserve"> </w:t>
+      </w:r>
+      <w:r>
+        <w:rPr>
+          <w:rFonts w:ascii="Arial" w:hAnsi="Arial" w:cs="Arial"/>
+          <w:sz w:val="22"/>
+        </w:rPr>
+        <w:t>título</w:t>
       </w:r>
       <w:r>
         <w:rPr>
@@ -1312,7 +1337,7 @@
 </file>
 
 <file path=word/endnotes.xml><?xml version="1.0" encoding="utf-8"?>
-<w:endnotes xmlns:wpc="http://schemas.microsoft.com/office/word/2010/wordprocessingCanvas" xmlns:cx="http://schemas.microsoft.com/office/drawing/2014/chartex" xmlns:cx1="http://schemas.microsoft.com/office/drawing/2015/9/8/chartex" xmlns:cx2="http://schemas.microsoft.com/office/drawing/2015/10/21/chartex" xmlns:cx3="http://schemas.microsoft.com/office/drawing/2016/5/9/chartex" xmlns:cx4="http://schemas.microsoft.com/office/drawing/2016/5/10/chartex" xmlns:cx5="http://schemas.microsoft.com/office/drawing/2016/5/11/chartex" xmlns:cx6="http://schemas.microsoft.com/office/drawing/2016/5/12/chartex" xmlns:cx7="http://schemas.microsoft.com/office/drawing/2016/5/13/chartex" xmlns:cx8="http://schemas.microsoft.com/office/drawing/2016/5/14/chartex" xmlns:mc="http://schemas.openxmlformats.org/markup-compatibility/2006" xmlns:aink="http://schemas.microsoft.com/office/drawing/2016/ink" xmlns:am3d="http://schemas.microsoft.com/office/drawing/2017/model3d" xmlns:o="urn:schemas-microsoft-com:office:office" xmlns:r="http://schemas.openxmlformats.org/officeDocument/2006/relationships" xmlns:m="http://schemas.openxmlformats.org/officeDocument/2006/math" xmlns:v="urn:schemas-microsoft-com:vml" xmlns:wp14="http://schemas.microsoft.com/office/word/2010/wordprocessingDrawing" xmlns:wp="http://schemas.openxmlformats.org/drawingml/2006/wordprocessingDrawing" xmlns:w10="urn:schemas-microsoft-com:office:word" xmlns:w="http://schemas.openxmlformats.org/wordprocessingml/2006/main" xmlns:w14="http://schemas.microsoft.com/office/word/2010/wordml" xmlns:w15="http://schemas.microsoft.com/office/word/2012/wordml" xmlns:w16cex="http://schemas.microsoft.com/office/word/2018/wordml/cex" xmlns:w16cid="http://schemas.microsoft.com/office/word/2016/wordml/cid" xmlns:w16="http://schemas.microsoft.com/office/word/2018/wordml" xmlns:w16sdtdh="http://schemas.microsoft.com/office/word/2020/wordml/sdtdatahash" xmlns:w16se="http://schemas.microsoft.com/office/word/2015/wordml/symex" xmlns:wpg="http://schemas.microsoft.com/office/word/2010/wordprocessingGroup" xmlns:wpi="http://schemas.microsoft.com/office/word/2010/wordprocessingInk" xmlns:wne="http://schemas.microsoft.com/office/word/2006/wordml" xmlns:wps="http://schemas.microsoft.com/office/word/2010/wordprocessingShape" mc:Ignorable="w14 w15 w16se w16cid w16 w16cex w16sdtdh wp14">
+<w:endnotes xmlns:wpc="http://schemas.microsoft.com/office/word/2010/wordprocessingCanvas" xmlns:cx="http://schemas.microsoft.com/office/drawing/2014/chartex" xmlns:cx1="http://schemas.microsoft.com/office/drawing/2015/9/8/chartex" xmlns:cx2="http://schemas.microsoft.com/office/drawing/2015/10/21/chartex" xmlns:cx3="http://schemas.microsoft.com/office/drawing/2016/5/9/chartex" xmlns:cx4="http://schemas.microsoft.com/office/drawing/2016/5/10/chartex" xmlns:cx5="http://schemas.microsoft.com/office/drawing/2016/5/11/chartex" xmlns:cx6="http://schemas.microsoft.com/office/drawing/2016/5/12/chartex" xmlns:cx7="http://schemas.microsoft.com/office/drawing/2016/5/13/chartex" xmlns:cx8="http://schemas.microsoft.com/office/drawing/2016/5/14/chartex" xmlns:mc="http://schemas.openxmlformats.org/markup-compatibility/2006" xmlns:aink="http://schemas.microsoft.com/office/drawing/2016/ink" xmlns:am3d="http://schemas.microsoft.com/office/drawing/2017/model3d" xmlns:o="urn:schemas-microsoft-com:office:office" xmlns:oel="http://schemas.microsoft.com/office/2019/extlst" xmlns:r="http://schemas.openxmlformats.org/officeDocument/2006/relationships" xmlns:m="http://schemas.openxmlformats.org/officeDocument/2006/math" xmlns:v="urn:schemas-microsoft-com:vml" xmlns:wp14="http://schemas.microsoft.com/office/word/2010/wordprocessingDrawing" xmlns:wp="http://schemas.openxmlformats.org/drawingml/2006/wordprocessingDrawing" xmlns:w10="urn:schemas-microsoft-com:office:word" xmlns:w="http://schemas.openxmlformats.org/wordprocessingml/2006/main" xmlns:w14="http://schemas.microsoft.com/office/word/2010/wordml" xmlns:w15="http://schemas.microsoft.com/office/word/2012/wordml" xmlns:w16cex="http://schemas.microsoft.com/office/word/2018/wordml/cex" xmlns:w16cid="http://schemas.microsoft.com/office/word/2016/wordml/cid" xmlns:w16="http://schemas.microsoft.com/office/word/2018/wordml" xmlns:w16sdtdh="http://schemas.microsoft.com/office/word/2020/wordml/sdtdatahash" xmlns:w16se="http://schemas.microsoft.com/office/word/2015/wordml/symex" xmlns:wpg="http://schemas.microsoft.com/office/word/2010/wordprocessingGroup" xmlns:wpi="http://schemas.microsoft.com/office/word/2010/wordprocessingInk" xmlns:wne="http://schemas.microsoft.com/office/word/2006/wordml" xmlns:wps="http://schemas.microsoft.com/office/word/2010/wordprocessingShape" mc:Ignorable="w14 w15 w16se w16cid w16 w16cex w16sdtdh wp14">
   <w:endnote w:type="separator" w:id="-1">
     <w:p>
       <w:r>
@@ -1331,7 +1356,7 @@
 </file>
 
 <file path=word/footnotes.xml><?xml version="1.0" encoding="utf-8"?>
-<w:footnotes xmlns:wpc="http://schemas.microsoft.com/office/word/2010/wordprocessingCanvas" xmlns:cx="http://schemas.microsoft.com/office/drawing/2014/chartex" xmlns:cx1="http://schemas.microsoft.com/office/drawing/2015/9/8/chartex" xmlns:cx2="http://schemas.microsoft.com/office/drawing/2015/10/21/chartex" xmlns:cx3="http://schemas.microsoft.com/office/drawing/2016/5/9/chartex" xmlns:cx4="http://schemas.microsoft.com/office/drawing/2016/5/10/chartex" xmlns:cx5="http://schemas.microsoft.com/office/drawing/2016/5/11/chartex" xmlns:cx6="http://schemas.microsoft.com/office/drawing/2016/5/12/chartex" xmlns:cx7="http://schemas.microsoft.com/office/drawing/2016/5/13/chartex" xmlns:cx8="http://schemas.microsoft.com/office/drawing/2016/5/14/chartex" xmlns:mc="http://schemas.openxmlformats.org/markup-compatibility/2006" xmlns:aink="http://schemas.microsoft.com/office/drawing/2016/ink" xmlns:am3d="http://schemas.microsoft.com/office/drawing/2017/model3d" xmlns:o="urn:schemas-microsoft-com:office:office" xmlns:r="http://schemas.openxmlformats.org/officeDocument/2006/relationships" xmlns:m="http://schemas.openxmlformats.org/officeDocument/2006/math" xmlns:v="urn:schemas-microsoft-com:vml" xmlns:wp14="http://schemas.microsoft.com/office/word/2010/wordprocessingDrawing" xmlns:wp="http://schemas.openxmlformats.org/drawingml/2006/wordprocessingDrawing" xmlns:w10="urn:schemas-microsoft-com:office:word" xmlns:w="http://schemas.openxmlformats.org/wordprocessingml/2006/main" xmlns:w14="http://schemas.microsoft.com/office/word/2010/wordml" xmlns:w15="http://schemas.microsoft.com/office/word/2012/wordml" xmlns:w16cex="http://schemas.microsoft.com/office/word/2018/wordml/cex" xmlns:w16cid="http://schemas.microsoft.com/office/word/2016/wordml/cid" xmlns:w16="http://schemas.microsoft.com/office/word/2018/wordml" xmlns:w16sdtdh="http://schemas.microsoft.com/office/word/2020/wordml/sdtdatahash" xmlns:w16se="http://schemas.microsoft.com/office/word/2015/wordml/symex" xmlns:wpg="http://schemas.microsoft.com/office/word/2010/wordprocessingGroup" xmlns:wpi="http://schemas.microsoft.com/office/word/2010/wordprocessingInk" xmlns:wne="http://schemas.microsoft.com/office/word/2006/wordml" xmlns:wps="http://schemas.microsoft.com/office/word/2010/wordprocessingShape" mc:Ignorable="w14 w15 w16se w16cid w16 w16cex w16sdtdh wp14">
+<w:footnotes xmlns:wpc="http://schemas.microsoft.com/office/word/2010/wordprocessingCanvas" xmlns:cx="http://schemas.microsoft.com/office/drawing/2014/chartex" xmlns:cx1="http://schemas.microsoft.com/office/drawing/2015/9/8/chartex" xmlns:cx2="http://schemas.microsoft.com/office/drawing/2015/10/21/chartex" xmlns:cx3="http://schemas.microsoft.com/office/drawing/2016/5/9/chartex" xmlns:cx4="http://schemas.microsoft.com/office/drawing/2016/5/10/chartex" xmlns:cx5="http://schemas.microsoft.com/office/drawing/2016/5/11/chartex" xmlns:cx6="http://schemas.microsoft.com/office/drawing/2016/5/12/chartex" xmlns:cx7="http://schemas.microsoft.com/office/drawing/2016/5/13/chartex" xmlns:cx8="http://schemas.microsoft.com/office/drawing/2016/5/14/chartex" xmlns:mc="http://schemas.openxmlformats.org/markup-compatibility/2006" xmlns:aink="http://schemas.microsoft.com/office/drawing/2016/ink" xmlns:am3d="http://schemas.microsoft.com/office/drawing/2017/model3d" xmlns:o="urn:schemas-microsoft-com:office:office" xmlns:oel="http://schemas.microsoft.com/office/2019/extlst" xmlns:r="http://schemas.openxmlformats.org/officeDocument/2006/relationships" xmlns:m="http://schemas.openxmlformats.org/officeDocument/2006/math" xmlns:v="urn:schemas-microsoft-com:vml" xmlns:wp14="http://schemas.microsoft.com/office/word/2010/wordprocessingDrawing" xmlns:wp="http://schemas.openxmlformats.org/drawingml/2006/wordprocessingDrawing" xmlns:w10="urn:schemas-microsoft-com:office:word" xmlns:w="http://schemas.openxmlformats.org/wordprocessingml/2006/main" xmlns:w14="http://schemas.microsoft.com/office/word/2010/wordml" xmlns:w15="http://schemas.microsoft.com/office/word/2012/wordml" xmlns:w16cex="http://schemas.microsoft.com/office/word/2018/wordml/cex" xmlns:w16cid="http://schemas.microsoft.com/office/word/2016/wordml/cid" xmlns:w16="http://schemas.microsoft.com/office/word/2018/wordml" xmlns:w16sdtdh="http://schemas.microsoft.com/office/word/2020/wordml/sdtdatahash" xmlns:w16se="http://schemas.microsoft.com/office/word/2015/wordml/symex" xmlns:wpg="http://schemas.microsoft.com/office/word/2010/wordprocessingGroup" xmlns:wpi="http://schemas.microsoft.com/office/word/2010/wordprocessingInk" xmlns:wne="http://schemas.microsoft.com/office/word/2006/wordml" xmlns:wps="http://schemas.microsoft.com/office/word/2010/wordprocessingShape" mc:Ignorable="w14 w15 w16se w16cid w16 w16cex w16sdtdh wp14">
   <w:footnote w:type="separator" w:id="-1">
     <w:p>
       <w:r>
@@ -1350,7 +1375,7 @@
 </file>
 
 <file path=word/numbering.xml><?xml version="1.0" encoding="utf-8"?>
-<w:numbering xmlns:wpc="http://schemas.microsoft.com/office/word/2010/wordprocessingCanvas" xmlns:cx="http://schemas.microsoft.com/office/drawing/2014/chartex" xmlns:cx1="http://schemas.microsoft.com/office/drawing/2015/9/8/chartex" xmlns:cx2="http://schemas.microsoft.com/office/drawing/2015/10/21/chartex" xmlns:cx3="http://schemas.microsoft.com/office/drawing/2016/5/9/chartex" xmlns:cx4="http://schemas.microsoft.com/office/drawing/2016/5/10/chartex" xmlns:cx5="http://schemas.microsoft.com/office/drawing/2016/5/11/chartex" xmlns:cx6="http://schemas.microsoft.com/office/drawing/2016/5/12/chartex" xmlns:cx7="http://schemas.microsoft.com/office/drawing/2016/5/13/chartex" xmlns:cx8="http://schemas.microsoft.com/office/drawing/2016/5/14/chartex" xmlns:mc="http://schemas.openxmlformats.org/markup-compatibility/2006" xmlns:aink="http://schemas.microsoft.com/office/drawing/2016/ink" xmlns:am3d="http://schemas.microsoft.com/office/drawing/2017/model3d" xmlns:o="urn:schemas-microsoft-com:office:office" xmlns:r="http://schemas.openxmlformats.org/officeDocument/2006/relationships" xmlns:m="http://schemas.openxmlformats.org/officeDocument/2006/math" xmlns:v="urn:schemas-microsoft-com:vml" xmlns:wp14="http://schemas.microsoft.com/office/word/2010/wordprocessingDrawing" xmlns:wp="http://schemas.openxmlformats.org/drawingml/2006/wordprocessingDrawing" xmlns:w10="urn:schemas-microsoft-com:office:word" xmlns:w="http://schemas.openxmlformats.org/wordprocessingml/2006/main" xmlns:w14="http://schemas.microsoft.com/office/word/2010/wordml" xmlns:w15="http://schemas.microsoft.com/office/word/2012/wordml" xmlns:w16cex="http://schemas.microsoft.com/office/word/2018/wordml/cex" xmlns:w16cid="http://schemas.microsoft.com/office/word/2016/wordml/cid" xmlns:w16="http://schemas.microsoft.com/office/word/2018/wordml" xmlns:w16sdtdh="http://schemas.microsoft.com/office/word/2020/wordml/sdtdatahash" xmlns:w16se="http://schemas.microsoft.com/office/word/2015/wordml/symex" xmlns:wpg="http://schemas.microsoft.com/office/word/2010/wordprocessingGroup" xmlns:wpi="http://schemas.microsoft.com/office/word/2010/wordprocessingInk" xmlns:wne="http://schemas.microsoft.com/office/word/2006/wordml" xmlns:wps="http://schemas.microsoft.com/office/word/2010/wordprocessingShape" mc:Ignorable="w14 w15 w16se w16cid w16 w16cex w16sdtdh wp14">
+<w:numbering xmlns:wpc="http://schemas.microsoft.com/office/word/2010/wordprocessingCanvas" xmlns:cx="http://schemas.microsoft.com/office/drawing/2014/chartex" xmlns:cx1="http://schemas.microsoft.com/office/drawing/2015/9/8/chartex" xmlns:cx2="http://schemas.microsoft.com/office/drawing/2015/10/21/chartex" xmlns:cx3="http://schemas.microsoft.com/office/drawing/2016/5/9/chartex" xmlns:cx4="http://schemas.microsoft.com/office/drawing/2016/5/10/chartex" xmlns:cx5="http://schemas.microsoft.com/office/drawing/2016/5/11/chartex" xmlns:cx6="http://schemas.microsoft.com/office/drawing/2016/5/12/chartex" xmlns:cx7="http://schemas.microsoft.com/office/drawing/2016/5/13/chartex" xmlns:cx8="http://schemas.microsoft.com/office/drawing/2016/5/14/chartex" xmlns:mc="http://schemas.openxmlformats.org/markup-compatibility/2006" xmlns:aink="http://schemas.microsoft.com/office/drawing/2016/ink" xmlns:am3d="http://schemas.microsoft.com/office/drawing/2017/model3d" xmlns:o="urn:schemas-microsoft-com:office:office" xmlns:oel="http://schemas.microsoft.com/office/2019/extlst" xmlns:r="http://schemas.openxmlformats.org/officeDocument/2006/relationships" xmlns:m="http://schemas.openxmlformats.org/officeDocument/2006/math" xmlns:v="urn:schemas-microsoft-com:vml" xmlns:wp14="http://schemas.microsoft.com/office/word/2010/wordprocessingDrawing" xmlns:wp="http://schemas.openxmlformats.org/drawingml/2006/wordprocessingDrawing" xmlns:w10="urn:schemas-microsoft-com:office:word" xmlns:w="http://schemas.openxmlformats.org/wordprocessingml/2006/main" xmlns:w14="http://schemas.microsoft.com/office/word/2010/wordml" xmlns:w15="http://schemas.microsoft.com/office/word/2012/wordml" xmlns:w16cex="http://schemas.microsoft.com/office/word/2018/wordml/cex" xmlns:w16cid="http://schemas.microsoft.com/office/word/2016/wordml/cid" xmlns:w16="http://schemas.microsoft.com/office/word/2018/wordml" xmlns:w16sdtdh="http://schemas.microsoft.com/office/word/2020/wordml/sdtdatahash" xmlns:w16se="http://schemas.microsoft.com/office/word/2015/wordml/symex" xmlns:wpg="http://schemas.microsoft.com/office/word/2010/wordprocessingGroup" xmlns:wpi="http://schemas.microsoft.com/office/word/2010/wordprocessingInk" xmlns:wne="http://schemas.microsoft.com/office/word/2006/wordml" xmlns:wps="http://schemas.microsoft.com/office/word/2010/wordprocessingShape" mc:Ignorable="w14 w15 w16se w16cid w16 w16cex w16sdtdh wp14">
   <w:abstractNum w:abstractNumId="0" w15:restartNumberingAfterBreak="0">
     <w:nsid w:val="44DA256D"/>
     <w:multiLevelType w:val="hybridMultilevel"/>
@@ -1492,10 +1517,10 @@
       </w:rPr>
     </w:lvl>
   </w:abstractNum>
-  <w:num w:numId="1">
+  <w:num w:numId="1" w16cid:durableId="275257993">
     <w:abstractNumId w:val="0"/>
   </w:num>
-  <w:num w:numId="2">
+  <w:num w:numId="2" w16cid:durableId="834568082">
     <w:abstractNumId w:val="0"/>
   </w:num>
 </w:numbering>

</xml_diff>